<commit_message>
Upload CV updated and new Profile picture
</commit_message>
<xml_diff>
--- a/Work/CV_YarS.docx
+++ b/Work/CV_YarS.docx
@@ -68,7 +68,8 @@
             <w:pPr>
               <w:ind w:left="-9"/>
               <w:rPr>
-                <w:lang w:val="en-US"/>
+                <w:color w:val="0000FF"/>
+                <w:u w:val="single"/>
               </w:rPr>
             </w:pPr>
             <w:r>
@@ -89,6 +90,20 @@
                 <w:t>@gmail.com</w:t>
               </w:r>
             </w:hyperlink>
+          </w:p>
+          <w:p>
+            <w:pPr>
+              <w:ind w:left="-9"/>
+              <w:rPr>
+                <w:lang w:val="en-US"/>
+              </w:rPr>
+            </w:pPr>
+            <w:r>
+              <w:rPr>
+                <w:lang w:val="en-US"/>
+              </w:rPr>
+              <w:t>Skype: slavcosergi</w:t>
+            </w:r>
           </w:p>
           <w:p>
             <w:pPr>
@@ -2370,18 +2385,18 @@
                 <w:color w:val="auto"/>
                 <w:szCs w:val="20"/>
               </w:rPr>
-              <w:t>2 years 1</w:t>
-            </w:r>
-            <w:r>
-              <w:rPr>
-                <w:rFonts w:cstheme="minorHAnsi"/>
-                <w:color w:val="auto"/>
-                <w:szCs w:val="20"/>
-              </w:rPr>
-              <w:t xml:space="preserve"> month</w:t>
+              <w:t>2 years 2</w:t>
             </w:r>
             <w:bookmarkStart w:id="0" w:name="_GoBack"/>
             <w:bookmarkEnd w:id="0"/>
+            <w:r>
+              <w:rPr>
+                <w:rFonts w:cstheme="minorHAnsi"/>
+                <w:color w:val="auto"/>
+                <w:szCs w:val="20"/>
+              </w:rPr>
+              <w:t xml:space="preserve"> month</w:t>
+            </w:r>
           </w:p>
         </w:tc>
       </w:tr>
@@ -2759,7 +2774,7 @@
 
 <file path=word/numbering.xml><?xml version="1.0" encoding="utf-8"?>
 <w:numbering xmlns:wpc="http://schemas.microsoft.com/office/word/2010/wordprocessingCanvas" xmlns:mc="http://schemas.openxmlformats.org/markup-compatibility/2006" xmlns:o="urn:schemas-microsoft-com:office:office" xmlns:r="http://schemas.openxmlformats.org/officeDocument/2006/relationships" xmlns:m="http://schemas.openxmlformats.org/officeDocument/2006/math" xmlns:v="urn:schemas-microsoft-com:vml" xmlns:wp14="http://schemas.microsoft.com/office/word/2010/wordprocessingDrawing" xmlns:wp="http://schemas.openxmlformats.org/drawingml/2006/wordprocessingDrawing" xmlns:w10="urn:schemas-microsoft-com:office:word" xmlns:w="http://schemas.openxmlformats.org/wordprocessingml/2006/main" xmlns:w14="http://schemas.microsoft.com/office/word/2010/wordml" xmlns:w15="http://schemas.microsoft.com/office/word/2012/wordml" xmlns:wpg="http://schemas.microsoft.com/office/word/2010/wordprocessingGroup" xmlns:wpi="http://schemas.microsoft.com/office/word/2010/wordprocessingInk" xmlns:wne="http://schemas.microsoft.com/office/word/2006/wordml" xmlns:wps="http://schemas.microsoft.com/office/word/2010/wordprocessingShape" mc:Ignorable="w14 w15 wp14">
-  <w:abstractNum w:abstractNumId="0" w15:restartNumberingAfterBreak="0">
+  <w:abstractNum w:abstractNumId="0">
     <w:nsid w:val="015D7977"/>
     <w:multiLevelType w:val="hybridMultilevel"/>
     <w:tmpl w:val="4FE44960"/>
@@ -2872,7 +2887,7 @@
       </w:rPr>
     </w:lvl>
   </w:abstractNum>
-  <w:abstractNum w:abstractNumId="1" w15:restartNumberingAfterBreak="0">
+  <w:abstractNum w:abstractNumId="1">
     <w:nsid w:val="02C209E1"/>
     <w:multiLevelType w:val="hybridMultilevel"/>
     <w:tmpl w:val="6568B658"/>
@@ -2985,7 +3000,7 @@
       </w:rPr>
     </w:lvl>
   </w:abstractNum>
-  <w:abstractNum w:abstractNumId="2" w15:restartNumberingAfterBreak="0">
+  <w:abstractNum w:abstractNumId="2">
     <w:nsid w:val="04CE6F54"/>
     <w:multiLevelType w:val="hybridMultilevel"/>
     <w:tmpl w:val="92AE835C"/>
@@ -3098,7 +3113,7 @@
       </w:rPr>
     </w:lvl>
   </w:abstractNum>
-  <w:abstractNum w:abstractNumId="3" w15:restartNumberingAfterBreak="0">
+  <w:abstractNum w:abstractNumId="3">
     <w:nsid w:val="17DF7C2E"/>
     <w:multiLevelType w:val="hybridMultilevel"/>
     <w:tmpl w:val="9A1495F2"/>
@@ -3211,7 +3226,7 @@
       </w:rPr>
     </w:lvl>
   </w:abstractNum>
-  <w:abstractNum w:abstractNumId="4" w15:restartNumberingAfterBreak="0">
+  <w:abstractNum w:abstractNumId="4">
     <w:nsid w:val="1A1248AB"/>
     <w:multiLevelType w:val="hybridMultilevel"/>
     <w:tmpl w:val="672A2ED0"/>
@@ -3326,7 +3341,7 @@
       </w:rPr>
     </w:lvl>
   </w:abstractNum>
-  <w:abstractNum w:abstractNumId="5" w15:restartNumberingAfterBreak="0">
+  <w:abstractNum w:abstractNumId="5">
     <w:nsid w:val="24A34A8E"/>
     <w:multiLevelType w:val="hybridMultilevel"/>
     <w:tmpl w:val="DC4CFE94"/>
@@ -3439,7 +3454,7 @@
       </w:rPr>
     </w:lvl>
   </w:abstractNum>
-  <w:abstractNum w:abstractNumId="6" w15:restartNumberingAfterBreak="0">
+  <w:abstractNum w:abstractNumId="6">
     <w:nsid w:val="27441117"/>
     <w:multiLevelType w:val="hybridMultilevel"/>
     <w:tmpl w:val="922E7E52"/>
@@ -3552,7 +3567,7 @@
       </w:rPr>
     </w:lvl>
   </w:abstractNum>
-  <w:abstractNum w:abstractNumId="7" w15:restartNumberingAfterBreak="0">
+  <w:abstractNum w:abstractNumId="7">
     <w:nsid w:val="28951300"/>
     <w:multiLevelType w:val="hybridMultilevel"/>
     <w:tmpl w:val="5B1EF34E"/>
@@ -3665,7 +3680,7 @@
       </w:rPr>
     </w:lvl>
   </w:abstractNum>
-  <w:abstractNum w:abstractNumId="8" w15:restartNumberingAfterBreak="0">
+  <w:abstractNum w:abstractNumId="8">
     <w:nsid w:val="595E46B1"/>
     <w:multiLevelType w:val="hybridMultilevel"/>
     <w:tmpl w:val="E1B22336"/>
@@ -3779,7 +3794,7 @@
       </w:rPr>
     </w:lvl>
   </w:abstractNum>
-  <w:abstractNum w:abstractNumId="9" w15:restartNumberingAfterBreak="0">
+  <w:abstractNum w:abstractNumId="9">
     <w:nsid w:val="5D0850E8"/>
     <w:multiLevelType w:val="hybridMultilevel"/>
     <w:tmpl w:val="4A88ACF6"/>
@@ -3892,7 +3907,7 @@
       </w:rPr>
     </w:lvl>
   </w:abstractNum>
-  <w:abstractNum w:abstractNumId="10" w15:restartNumberingAfterBreak="0">
+  <w:abstractNum w:abstractNumId="10">
     <w:nsid w:val="7C836FFC"/>
     <w:multiLevelType w:val="hybridMultilevel"/>
     <w:tmpl w:val="DF5EDCC8"/>
@@ -4493,6 +4508,7 @@
       <w:lang w:val="en-US"/>
     </w:rPr>
     <w:tblPr>
+      <w:tblInd w:w="0" w:type="dxa"/>
       <w:tblBorders>
         <w:top w:val="single" w:sz="4" w:space="0" w:color="000000" w:themeColor="text1"/>
         <w:left w:val="single" w:sz="4" w:space="0" w:color="000000" w:themeColor="text1"/>
@@ -4501,6 +4517,12 @@
         <w:insideH w:val="single" w:sz="4" w:space="0" w:color="000000" w:themeColor="text1"/>
         <w:insideV w:val="single" w:sz="4" w:space="0" w:color="000000" w:themeColor="text1"/>
       </w:tblBorders>
+      <w:tblCellMar>
+        <w:top w:w="0" w:type="dxa"/>
+        <w:left w:w="108" w:type="dxa"/>
+        <w:bottom w:w="0" w:type="dxa"/>
+        <w:right w:w="108" w:type="dxa"/>
+      </w:tblCellMar>
     </w:tblPr>
   </w:style>
   <w:style w:type="paragraph" w:customStyle="1" w:styleId="ContentHeading">

</xml_diff>